<commit_message>
Finish a temporary version (without comparing experiment and some evaluation results)
</commit_message>
<xml_diff>
--- a/figures/fig_pseudocode_access_collect.docx
+++ b/figures/fig_pseudocode_access_collect.docx
@@ -1462,7 +1462,70 @@
                 <w:iCs/>
                 <w:color w:val="0070C0"/>
               </w:rPr>
-              <w:t>/ Finding whether the accessed variable is protected by a lock</w:t>
+              <w:t xml:space="preserve">/ </w:t>
+            </w:r>
+            <w:r>
+              <w:rPr>
+                <w:rFonts w:ascii="Times New Roman" w:hAnsi="Times New Roman" w:cs="Times New Roman"/>
+                <w:i/>
+                <w:iCs/>
+                <w:color w:val="0070C0"/>
+              </w:rPr>
+              <w:t>Checking</w:t>
+            </w:r>
+            <w:r>
+              <w:rPr>
+                <w:rFonts w:ascii="Times New Roman" w:hAnsi="Times New Roman" w:cs="Times New Roman"/>
+                <w:i/>
+                <w:iCs/>
+                <w:color w:val="0070C0"/>
+              </w:rPr>
+              <w:t xml:space="preserve"> whether the accessed </w:t>
+            </w:r>
+            <w:r>
+              <w:rPr>
+                <w:rFonts w:ascii="Times New Roman" w:hAnsi="Times New Roman" w:cs="Times New Roman"/>
+                <w:i/>
+                <w:iCs/>
+                <w:color w:val="0070C0"/>
+              </w:rPr>
+              <w:t>f</w:t>
+            </w:r>
+            <w:r>
+              <w:rPr>
+                <w:rFonts w:ascii="Times New Roman" w:hAnsi="Times New Roman" w:cs="Times New Roman" w:hint="eastAsia"/>
+                <w:i/>
+                <w:iCs/>
+                <w:color w:val="0070C0"/>
+              </w:rPr>
+              <w:t>ield</w:t>
+            </w:r>
+            <w:r>
+              <w:rPr>
+                <w:rFonts w:ascii="Times New Roman" w:hAnsi="Times New Roman" w:cs="Times New Roman"/>
+                <w:i/>
+                <w:iCs/>
+                <w:color w:val="0070C0"/>
+              </w:rPr>
+              <w:t xml:space="preserve"> is protected by </w:t>
+            </w:r>
+            <w:r>
+              <w:rPr>
+                <w:rFonts w:ascii="Times New Roman" w:hAnsi="Times New Roman" w:cs="Times New Roman"/>
+                <w:i/>
+                <w:iCs/>
+                <w:color w:val="0070C0"/>
+              </w:rPr>
+              <w:t>any</w:t>
+            </w:r>
+            <w:r>
+              <w:rPr>
+                <w:rFonts w:ascii="Times New Roman" w:hAnsi="Times New Roman" w:cs="Times New Roman"/>
+                <w:i/>
+                <w:iCs/>
+                <w:color w:val="0070C0"/>
+              </w:rPr>
+              <w:t xml:space="preserve"> lock</w:t>
             </w:r>
             <w:r>
               <w:rPr>
@@ -2027,7 +2090,43 @@
                 <w:iCs/>
                 <w:color w:val="0070C0"/>
               </w:rPr>
-              <w:t>/ Finding whether the accessed var exist in a key field</w:t>
+              <w:t xml:space="preserve">/ </w:t>
+            </w:r>
+            <w:r>
+              <w:rPr>
+                <w:rFonts w:ascii="Times New Roman" w:hAnsi="Times New Roman" w:cs="Times New Roman"/>
+                <w:i/>
+                <w:iCs/>
+                <w:color w:val="0070C0"/>
+              </w:rPr>
+              <w:t>Checking</w:t>
+            </w:r>
+            <w:r>
+              <w:rPr>
+                <w:rFonts w:ascii="Times New Roman" w:hAnsi="Times New Roman" w:cs="Times New Roman"/>
+                <w:i/>
+                <w:iCs/>
+                <w:color w:val="0070C0"/>
+              </w:rPr>
+              <w:t xml:space="preserve"> whether the accessed var exist in a</w:t>
+            </w:r>
+            <w:r>
+              <w:rPr>
+                <w:rFonts w:ascii="Times New Roman" w:hAnsi="Times New Roman" w:cs="Times New Roman"/>
+                <w:i/>
+                <w:iCs/>
+                <w:color w:val="0070C0"/>
+              </w:rPr>
+              <w:t>ny</w:t>
+            </w:r>
+            <w:r>
+              <w:rPr>
+                <w:rFonts w:ascii="Times New Roman" w:hAnsi="Times New Roman" w:cs="Times New Roman"/>
+                <w:i/>
+                <w:iCs/>
+                <w:color w:val="0070C0"/>
+              </w:rPr>
+              <w:t xml:space="preserve"> key field</w:t>
             </w:r>
             <w:r>
               <w:rPr>

</xml_diff>